<commit_message>
Refactor Data structure tests
</commit_message>
<xml_diff>
--- a/NARS in Python - Technical Documentation.docx
+++ b/NARS in Python - Technical Documentation.docx
@@ -8,47 +8,106 @@
         <w:rPr>
           <w:b/>
           <w:bCs/>
+          <w:sz w:val="48"/>
+          <w:szCs w:val="48"/>
+        </w:rPr>
+      </w:pPr>
+      <w:r>
+        <w:rPr>
+          <w:b/>
+          <w:bCs/>
+          <w:sz w:val="48"/>
+          <w:szCs w:val="48"/>
+        </w:rPr>
+        <w:t>NARS in Python – Technical Documentation</w:t>
+      </w:r>
+    </w:p>
+    <w:p>
+      <w:pPr>
+        <w:rPr>
+          <w:sz w:val="24"/>
+          <w:szCs w:val="24"/>
+        </w:rPr>
+      </w:pPr>
+    </w:p>
+    <w:p>
+      <w:pPr>
+        <w:rPr>
+          <w:b/>
+          <w:bCs/>
+          <w:sz w:val="28"/>
+          <w:szCs w:val="28"/>
+          <w:u w:val="single"/>
+        </w:rPr>
+      </w:pPr>
+      <w:r>
+        <w:rPr>
+          <w:b/>
+          <w:bCs/>
           <w:sz w:val="40"/>
           <w:szCs w:val="40"/>
-        </w:rPr>
-      </w:pPr>
+          <w:u w:val="single"/>
+        </w:rPr>
+        <w:t xml:space="preserve">Object </w:t>
+      </w:r>
       <w:r>
         <w:rPr>
           <w:b/>
           <w:bCs/>
           <w:sz w:val="40"/>
           <w:szCs w:val="40"/>
-        </w:rPr>
-        <w:t>NARS in Python – Technical Documentation</w:t>
-      </w:r>
-    </w:p>
-    <w:p>
-      <w:pPr>
-        <w:rPr>
-          <w:b/>
-          <w:bCs/>
-          <w:sz w:val="24"/>
-          <w:szCs w:val="24"/>
-        </w:rPr>
-      </w:pPr>
-      <w:r>
-        <w:rPr>
-          <w:b/>
-          <w:bCs/>
-          <w:sz w:val="24"/>
-          <w:szCs w:val="24"/>
           <w:u w:val="single"/>
         </w:rPr>
-        <w:t>Concept</w:t>
-      </w:r>
-    </w:p>
-    <w:p>
-      <w:pPr>
-        <w:rPr>
-          <w:sz w:val="24"/>
-          <w:szCs w:val="24"/>
-        </w:rPr>
-      </w:pPr>
+        <w:t>Classes</w:t>
+      </w:r>
+      <w:r>
+        <w:rPr>
+          <w:b/>
+          <w:bCs/>
+          <w:sz w:val="40"/>
+          <w:szCs w:val="40"/>
+          <w:u w:val="single"/>
+        </w:rPr>
+        <w:t xml:space="preserve"> and Data Structures</w:t>
+      </w:r>
+    </w:p>
+    <w:p>
+      <w:pPr>
+        <w:rPr>
+          <w:b/>
+          <w:bCs/>
+          <w:sz w:val="24"/>
+          <w:szCs w:val="24"/>
+          <w:u w:val="single"/>
+        </w:rPr>
+      </w:pPr>
+      <w:r>
+        <w:rPr>
+          <w:b/>
+          <w:bCs/>
+          <w:sz w:val="24"/>
+          <w:szCs w:val="24"/>
+          <w:u w:val="single"/>
+        </w:rPr>
+        <w:t>Task</w:t>
+      </w:r>
+      <w:r>
+        <w:rPr>
+          <w:b/>
+          <w:bCs/>
+          <w:sz w:val="24"/>
+          <w:szCs w:val="24"/>
+          <w:u w:val="single"/>
+        </w:rPr>
+        <w:br/>
+      </w:r>
+      <w:r>
+        <w:rPr>
+          <w:sz w:val="24"/>
+          <w:szCs w:val="24"/>
+        </w:rPr>
+        <w:t xml:space="preserve">A Task can be </w:t>
+      </w:r>
       <w:r>
         <w:rPr>
           <w:i/>
@@ -56,6 +115,82 @@
           <w:sz w:val="24"/>
           <w:szCs w:val="24"/>
         </w:rPr>
+        <w:t>input</w:t>
+      </w:r>
+      <w:r>
+        <w:rPr>
+          <w:sz w:val="24"/>
+          <w:szCs w:val="24"/>
+        </w:rPr>
+        <w:t xml:space="preserve"> or </w:t>
+      </w:r>
+      <w:r>
+        <w:rPr>
+          <w:i/>
+          <w:iCs/>
+          <w:sz w:val="24"/>
+          <w:szCs w:val="24"/>
+        </w:rPr>
+        <w:t>derived</w:t>
+      </w:r>
+      <w:r>
+        <w:rPr>
+          <w:sz w:val="24"/>
+          <w:szCs w:val="24"/>
+        </w:rPr>
+        <w:t>. Derived Tasks contain sentences which have 2 or more pieces of evidence in its evidential base.</w:t>
+      </w:r>
+    </w:p>
+    <w:p>
+      <w:pPr>
+        <w:rPr>
+          <w:sz w:val="24"/>
+          <w:szCs w:val="24"/>
+        </w:rPr>
+      </w:pPr>
+      <w:r>
+        <w:rPr>
+          <w:sz w:val="24"/>
+          <w:szCs w:val="24"/>
+        </w:rPr>
+        <w:t>Each Task has a Stamp, which contains the Task’s metadata.</w:t>
+      </w:r>
+    </w:p>
+    <w:p>
+      <w:pPr>
+        <w:rPr>
+          <w:b/>
+          <w:bCs/>
+          <w:sz w:val="24"/>
+          <w:szCs w:val="24"/>
+        </w:rPr>
+      </w:pPr>
+      <w:r>
+        <w:rPr>
+          <w:b/>
+          <w:bCs/>
+          <w:sz w:val="24"/>
+          <w:szCs w:val="24"/>
+          <w:u w:val="single"/>
+        </w:rPr>
+        <w:t>Concept</w:t>
+      </w:r>
+      <w:r>
+        <w:rPr>
+          <w:b/>
+          <w:bCs/>
+          <w:sz w:val="24"/>
+          <w:szCs w:val="24"/>
+        </w:rPr>
+        <w:br/>
+      </w:r>
+      <w:r>
+        <w:rPr>
+          <w:i/>
+          <w:iCs/>
+          <w:sz w:val="24"/>
+          <w:szCs w:val="24"/>
+        </w:rPr>
         <w:t>Conceptualizing</w:t>
       </w:r>
       <w:r>
@@ -98,7 +233,21 @@
           <w:sz w:val="24"/>
           <w:szCs w:val="24"/>
         </w:rPr>
-        <w:t xml:space="preserve">A belief table, holding processed </w:t>
+        <w:t xml:space="preserve">A belief </w:t>
+      </w:r>
+      <w:r>
+        <w:rPr>
+          <w:sz w:val="24"/>
+          <w:szCs w:val="24"/>
+        </w:rPr>
+        <w:t>T</w:t>
+      </w:r>
+      <w:r>
+        <w:rPr>
+          <w:sz w:val="24"/>
+          <w:szCs w:val="24"/>
+        </w:rPr>
+        <w:t xml:space="preserve">able, holding processed </w:t>
       </w:r>
       <w:r>
         <w:rPr>
@@ -134,7 +283,21 @@
           <w:sz w:val="24"/>
           <w:szCs w:val="24"/>
         </w:rPr>
-        <w:t xml:space="preserve">A desire table, holding process </w:t>
+        <w:t xml:space="preserve">A desire </w:t>
+      </w:r>
+      <w:r>
+        <w:rPr>
+          <w:sz w:val="24"/>
+          <w:szCs w:val="24"/>
+        </w:rPr>
+        <w:t>T</w:t>
+      </w:r>
+      <w:r>
+        <w:rPr>
+          <w:sz w:val="24"/>
+          <w:szCs w:val="24"/>
+        </w:rPr>
+        <w:t xml:space="preserve">able, holding process </w:t>
       </w:r>
       <w:r>
         <w:rPr>
@@ -243,26 +406,9 @@
           <w:szCs w:val="24"/>
           <w:u w:val="single"/>
         </w:rPr>
-        <w:t>Concept Tables</w:t>
-      </w:r>
-    </w:p>
-    <w:p>
-      <w:pPr>
-        <w:rPr>
-          <w:sz w:val="24"/>
-          <w:szCs w:val="24"/>
-        </w:rPr>
-      </w:pPr>
-      <w:r>
-        <w:rPr>
-          <w:sz w:val="24"/>
-          <w:szCs w:val="24"/>
-        </w:rPr>
-        <w:t>Concept tables (belief table and desire table) are Max Heaps that store Narsese Sentences sorted by their Confidence. When the table overflows, the sentence with the lowest Confidence is purged.</w:t>
-      </w:r>
-    </w:p>
-    <w:p>
-      <w:pPr>
+        <w:t>Tables</w:t>
+      </w:r>
+      <w:r>
         <w:rPr>
           <w:b/>
           <w:bCs/>
@@ -270,6 +416,111 @@
           <w:szCs w:val="24"/>
           <w:u w:val="single"/>
         </w:rPr>
+        <w:br/>
+      </w:r>
+      <w:proofErr w:type="spellStart"/>
+      <w:r>
+        <w:rPr>
+          <w:sz w:val="24"/>
+          <w:szCs w:val="24"/>
+        </w:rPr>
+        <w:t>T</w:t>
+      </w:r>
+      <w:r>
+        <w:rPr>
+          <w:sz w:val="24"/>
+          <w:szCs w:val="24"/>
+        </w:rPr>
+        <w:t>ables</w:t>
+      </w:r>
+      <w:proofErr w:type="spellEnd"/>
+      <w:r>
+        <w:rPr>
+          <w:sz w:val="24"/>
+          <w:szCs w:val="24"/>
+        </w:rPr>
+        <w:t xml:space="preserve"> (belief table and desire table)</w:t>
+      </w:r>
+      <w:r>
+        <w:rPr>
+          <w:sz w:val="24"/>
+          <w:szCs w:val="24"/>
+        </w:rPr>
+        <w:t xml:space="preserve"> </w:t>
+      </w:r>
+      <w:r>
+        <w:rPr>
+          <w:sz w:val="24"/>
+          <w:szCs w:val="24"/>
+        </w:rPr>
+        <w:t>are</w:t>
+      </w:r>
+      <w:r>
+        <w:rPr>
+          <w:sz w:val="24"/>
+          <w:szCs w:val="24"/>
+        </w:rPr>
+        <w:t xml:space="preserve"> stored in Concepts. They are</w:t>
+      </w:r>
+      <w:r>
+        <w:rPr>
+          <w:sz w:val="24"/>
+          <w:szCs w:val="24"/>
+        </w:rPr>
+        <w:t xml:space="preserve"> Max Heaps that store </w:t>
+      </w:r>
+      <w:proofErr w:type="spellStart"/>
+      <w:r>
+        <w:rPr>
+          <w:sz w:val="24"/>
+          <w:szCs w:val="24"/>
+        </w:rPr>
+        <w:t>Narsese</w:t>
+      </w:r>
+      <w:proofErr w:type="spellEnd"/>
+      <w:r>
+        <w:rPr>
+          <w:sz w:val="24"/>
+          <w:szCs w:val="24"/>
+        </w:rPr>
+        <w:t xml:space="preserve"> Sentences sorted by Confidence. When the </w:t>
+      </w:r>
+      <w:r>
+        <w:rPr>
+          <w:sz w:val="24"/>
+          <w:szCs w:val="24"/>
+        </w:rPr>
+        <w:t>T</w:t>
+      </w:r>
+      <w:r>
+        <w:rPr>
+          <w:sz w:val="24"/>
+          <w:szCs w:val="24"/>
+        </w:rPr>
+        <w:t xml:space="preserve">able overflows, the </w:t>
+      </w:r>
+      <w:r>
+        <w:rPr>
+          <w:sz w:val="24"/>
+          <w:szCs w:val="24"/>
+        </w:rPr>
+        <w:t>S</w:t>
+      </w:r>
+      <w:r>
+        <w:rPr>
+          <w:sz w:val="24"/>
+          <w:szCs w:val="24"/>
+        </w:rPr>
+        <w:t>entence with the lowest Confidence is purged.</w:t>
+      </w:r>
+    </w:p>
+    <w:p>
+      <w:pPr>
+        <w:rPr>
+          <w:sz w:val="24"/>
+          <w:szCs w:val="24"/>
+          <w:highlight w:val="yellow"/>
+        </w:rPr>
       </w:pPr>
       <w:r>
         <w:rPr>
@@ -279,59 +530,614 @@
           <w:szCs w:val="24"/>
           <w:u w:val="single"/>
         </w:rPr>
-        <w:t>Task Processing Algorithms:</w:t>
-      </w:r>
-    </w:p>
-    <w:p>
-      <w:pPr>
+        <w:t>Bag</w:t>
+      </w:r>
+      <w:r>
+        <w:rPr>
+          <w:b/>
+          <w:bCs/>
+          <w:sz w:val="24"/>
+          <w:szCs w:val="24"/>
+          <w:u w:val="single"/>
+        </w:rPr>
+        <w:br/>
+      </w:r>
+      <w:r>
+        <w:rPr>
+          <w:sz w:val="24"/>
+          <w:szCs w:val="24"/>
+          <w:highlight w:val="yellow"/>
+        </w:rPr>
+        <w:t>TBD</w:t>
+      </w:r>
+    </w:p>
+    <w:p>
+      <w:pPr>
+        <w:rPr>
+          <w:sz w:val="24"/>
+          <w:szCs w:val="24"/>
+          <w:u w:val="single"/>
+        </w:rPr>
+      </w:pPr>
+      <w:r>
+        <w:rPr>
+          <w:b/>
+          <w:bCs/>
+          <w:sz w:val="24"/>
+          <w:szCs w:val="24"/>
+          <w:u w:val="single"/>
+        </w:rPr>
+        <w:t>Buffer</w:t>
+      </w:r>
+      <w:r>
+        <w:rPr>
+          <w:b/>
+          <w:bCs/>
+          <w:sz w:val="24"/>
+          <w:szCs w:val="24"/>
+          <w:u w:val="single"/>
+        </w:rPr>
+        <w:br/>
+      </w:r>
+      <w:r>
+        <w:rPr>
+          <w:sz w:val="24"/>
+          <w:szCs w:val="24"/>
+          <w:highlight w:val="yellow"/>
+        </w:rPr>
+        <w:t>TBD</w:t>
+      </w:r>
+    </w:p>
+    <w:p>
+      <w:pPr>
+        <w:rPr>
+          <w:b/>
+          <w:bCs/>
+          <w:sz w:val="28"/>
+          <w:szCs w:val="28"/>
+          <w:u w:val="single"/>
+        </w:rPr>
+      </w:pPr>
+      <w:r>
+        <w:rPr>
+          <w:b/>
+          <w:bCs/>
+          <w:sz w:val="40"/>
+          <w:szCs w:val="40"/>
+          <w:u w:val="single"/>
+        </w:rPr>
+        <w:t>Algorithms</w:t>
+      </w:r>
+    </w:p>
+    <w:p>
+      <w:pPr>
+        <w:rPr>
+          <w:sz w:val="24"/>
+          <w:szCs w:val="24"/>
+        </w:rPr>
+      </w:pPr>
+      <w:r>
+        <w:rPr>
+          <w:b/>
+          <w:bCs/>
+          <w:sz w:val="24"/>
+          <w:szCs w:val="24"/>
+          <w:u w:val="single"/>
+        </w:rPr>
+        <w:t>Main Control Loop:</w:t>
+      </w:r>
+    </w:p>
+    <w:p>
+      <w:pPr>
+        <w:rPr>
+          <w:b/>
+          <w:bCs/>
+          <w:sz w:val="24"/>
+          <w:szCs w:val="24"/>
+          <w:u w:val="single"/>
+        </w:rPr>
+      </w:pPr>
+    </w:p>
+    <w:p>
+      <w:pPr>
+        <w:rPr>
+          <w:b/>
+          <w:bCs/>
+          <w:sz w:val="24"/>
+          <w:szCs w:val="24"/>
+          <w:u w:val="single"/>
+        </w:rPr>
+      </w:pPr>
+      <w:r>
+        <w:rPr>
+          <w:b/>
+          <w:bCs/>
+          <w:sz w:val="24"/>
+          <w:szCs w:val="24"/>
+          <w:u w:val="single"/>
+        </w:rPr>
+        <w:t>Task Processing:</w:t>
+      </w:r>
+      <w:r>
+        <w:rPr>
+          <w:b/>
+          <w:bCs/>
+          <w:sz w:val="24"/>
+          <w:szCs w:val="24"/>
+          <w:u w:val="single"/>
+        </w:rPr>
+        <w:br/>
+      </w:r>
+      <w:r>
         <w:rPr>
           <w:i/>
           <w:iCs/>
           <w:sz w:val="24"/>
           <w:szCs w:val="24"/>
         </w:rPr>
-      </w:pPr>
-      <w:r>
+        <w:t xml:space="preserve">Initial processing </w:t>
+      </w:r>
+      <w:r>
+        <w:rPr>
+          <w:sz w:val="24"/>
+          <w:szCs w:val="24"/>
+        </w:rPr>
+        <w:t>occurs the first time a task is selected.</w:t>
+      </w:r>
+    </w:p>
+    <w:p>
+      <w:pPr>
         <w:rPr>
           <w:i/>
           <w:iCs/>
           <w:sz w:val="24"/>
           <w:szCs w:val="24"/>
         </w:rPr>
-        <w:t xml:space="preserve">Initial processing </w:t>
-      </w:r>
-      <w:r>
-        <w:rPr>
-          <w:sz w:val="24"/>
-          <w:szCs w:val="24"/>
-        </w:rPr>
-        <w:t>occurs the first time a task is selected.</w:t>
-      </w:r>
-    </w:p>
-    <w:p>
-      <w:pPr>
+      </w:pPr>
+      <w:r>
         <w:rPr>
           <w:i/>
           <w:iCs/>
           <w:sz w:val="24"/>
           <w:szCs w:val="24"/>
         </w:rPr>
-      </w:pPr>
-      <w:r>
+        <w:lastRenderedPageBreak/>
+        <w:t xml:space="preserve">Continued processing </w:t>
+      </w:r>
+      <w:r>
+        <w:rPr>
+          <w:sz w:val="24"/>
+          <w:szCs w:val="24"/>
+        </w:rPr>
+        <w:t>occurs after initial processing, and subsequently whenever the task is selected again.</w:t>
+      </w:r>
+    </w:p>
+    <w:p>
+      <w:pPr>
+        <w:pStyle w:val="ListParagraph"/>
+        <w:numPr>
+          <w:ilvl w:val="0"/>
+          <w:numId w:val="1"/>
+        </w:numPr>
+        <w:rPr>
+          <w:b/>
+          <w:bCs/>
+          <w:sz w:val="24"/>
+          <w:szCs w:val="24"/>
+        </w:rPr>
+      </w:pPr>
+      <w:r>
+        <w:rPr>
+          <w:b/>
+          <w:bCs/>
+          <w:sz w:val="24"/>
+          <w:szCs w:val="24"/>
+        </w:rPr>
+        <w:t>Judgment:</w:t>
+      </w:r>
+    </w:p>
+    <w:p>
+      <w:pPr>
+        <w:pStyle w:val="ListParagraph"/>
+        <w:numPr>
+          <w:ilvl w:val="1"/>
+          <w:numId w:val="1"/>
+        </w:numPr>
         <w:rPr>
           <w:i/>
           <w:iCs/>
           <w:sz w:val="24"/>
           <w:szCs w:val="24"/>
         </w:rPr>
-        <w:t xml:space="preserve">Continued processing </w:t>
-      </w:r>
-      <w:r>
-        <w:rPr>
-          <w:sz w:val="24"/>
-          <w:szCs w:val="24"/>
-        </w:rPr>
-        <w:t>occurs after initial processing, and subsequently whenever the task is selected again.</w:t>
+      </w:pPr>
+      <w:r>
+        <w:rPr>
+          <w:i/>
+          <w:iCs/>
+          <w:sz w:val="24"/>
+          <w:szCs w:val="24"/>
+        </w:rPr>
+        <w:t>Initial Processing</w:t>
+      </w:r>
+    </w:p>
+    <w:p>
+      <w:pPr>
+        <w:pStyle w:val="ListParagraph"/>
+        <w:numPr>
+          <w:ilvl w:val="2"/>
+          <w:numId w:val="1"/>
+        </w:numPr>
+        <w:rPr>
+          <w:sz w:val="24"/>
+          <w:szCs w:val="24"/>
+        </w:rPr>
+      </w:pPr>
+      <w:r>
+        <w:rPr>
+          <w:sz w:val="24"/>
+          <w:szCs w:val="24"/>
+        </w:rPr>
+        <w:t xml:space="preserve">The judgment’s immediate </w:t>
+      </w:r>
+      <w:proofErr w:type="spellStart"/>
+      <w:r>
+        <w:rPr>
+          <w:sz w:val="24"/>
+          <w:szCs w:val="24"/>
+        </w:rPr>
+        <w:t>subterms</w:t>
+      </w:r>
+      <w:proofErr w:type="spellEnd"/>
+      <w:r>
+        <w:rPr>
+          <w:sz w:val="24"/>
+          <w:szCs w:val="24"/>
+        </w:rPr>
+        <w:t xml:space="preserve"> (subject and predicate) are conceptualized.</w:t>
+      </w:r>
+    </w:p>
+    <w:p>
+      <w:pPr>
+        <w:pStyle w:val="ListParagraph"/>
+        <w:numPr>
+          <w:ilvl w:val="2"/>
+          <w:numId w:val="1"/>
+        </w:numPr>
+        <w:rPr>
+          <w:sz w:val="24"/>
+          <w:szCs w:val="24"/>
+        </w:rPr>
+      </w:pPr>
+      <w:r>
+        <w:rPr>
+          <w:sz w:val="24"/>
+          <w:szCs w:val="24"/>
+        </w:rPr>
+        <w:t>The judgment itself is conceptualized</w:t>
+      </w:r>
+      <w:r>
+        <w:rPr>
+          <w:sz w:val="24"/>
+          <w:szCs w:val="24"/>
+        </w:rPr>
+        <w:t>, and term-linked to its subject and predicate concepts.</w:t>
+      </w:r>
+    </w:p>
+    <w:p>
+      <w:pPr>
+        <w:pStyle w:val="ListParagraph"/>
+        <w:numPr>
+          <w:ilvl w:val="2"/>
+          <w:numId w:val="1"/>
+        </w:numPr>
+        <w:rPr>
+          <w:sz w:val="24"/>
+          <w:szCs w:val="24"/>
+        </w:rPr>
+      </w:pPr>
+      <w:r>
+        <w:rPr>
+          <w:sz w:val="24"/>
+          <w:szCs w:val="24"/>
+        </w:rPr>
+        <w:t xml:space="preserve">If </w:t>
+      </w:r>
+      <w:r>
+        <w:rPr>
+          <w:sz w:val="24"/>
+          <w:szCs w:val="24"/>
+        </w:rPr>
+        <w:t>the belief table in the judgment’s concept is empty:</w:t>
+      </w:r>
+    </w:p>
+    <w:p>
+      <w:pPr>
+        <w:pStyle w:val="ListParagraph"/>
+        <w:numPr>
+          <w:ilvl w:val="3"/>
+          <w:numId w:val="1"/>
+        </w:numPr>
+        <w:rPr>
+          <w:sz w:val="24"/>
+          <w:szCs w:val="24"/>
+        </w:rPr>
+      </w:pPr>
+      <w:r>
+        <w:rPr>
+          <w:sz w:val="24"/>
+          <w:szCs w:val="24"/>
+        </w:rPr>
+        <w:t>T</w:t>
+      </w:r>
+      <w:r>
+        <w:rPr>
+          <w:sz w:val="24"/>
+          <w:szCs w:val="24"/>
+        </w:rPr>
+        <w:t>he task’s judgment is added directly to the belief table</w:t>
+      </w:r>
+      <w:r>
+        <w:rPr>
+          <w:sz w:val="24"/>
+          <w:szCs w:val="24"/>
+        </w:rPr>
+        <w:t>.</w:t>
+      </w:r>
+    </w:p>
+    <w:p>
+      <w:pPr>
+        <w:pStyle w:val="ListParagraph"/>
+        <w:numPr>
+          <w:ilvl w:val="3"/>
+          <w:numId w:val="1"/>
+        </w:numPr>
+        <w:rPr>
+          <w:b/>
+          <w:bCs/>
+          <w:sz w:val="24"/>
+          <w:szCs w:val="24"/>
+          <w:highlight w:val="red"/>
+        </w:rPr>
+      </w:pPr>
+      <w:r>
+        <w:rPr>
+          <w:b/>
+          <w:bCs/>
+          <w:sz w:val="24"/>
+          <w:szCs w:val="24"/>
+          <w:highlight w:val="red"/>
+        </w:rPr>
+        <w:t>END</w:t>
+      </w:r>
+      <w:r>
+        <w:rPr>
+          <w:b/>
+          <w:bCs/>
+          <w:sz w:val="24"/>
+          <w:szCs w:val="24"/>
+          <w:highlight w:val="red"/>
+        </w:rPr>
+        <w:t xml:space="preserve"> PROCESSING</w:t>
+      </w:r>
+    </w:p>
+    <w:p>
+      <w:pPr>
+        <w:pStyle w:val="ListParagraph"/>
+        <w:numPr>
+          <w:ilvl w:val="2"/>
+          <w:numId w:val="1"/>
+        </w:numPr>
+        <w:rPr>
+          <w:sz w:val="24"/>
+          <w:szCs w:val="24"/>
+        </w:rPr>
+      </w:pPr>
+      <w:r>
+        <w:rPr>
+          <w:sz w:val="24"/>
+          <w:szCs w:val="24"/>
+        </w:rPr>
+        <w:t>If the belief table in the judgment’s concept is not empty:</w:t>
+      </w:r>
+    </w:p>
+    <w:p>
+      <w:pPr>
+        <w:pStyle w:val="ListParagraph"/>
+        <w:numPr>
+          <w:ilvl w:val="3"/>
+          <w:numId w:val="1"/>
+        </w:numPr>
+        <w:rPr>
+          <w:sz w:val="24"/>
+          <w:szCs w:val="24"/>
+        </w:rPr>
+      </w:pPr>
+      <w:r>
+        <w:rPr>
+          <w:sz w:val="24"/>
+          <w:szCs w:val="24"/>
+        </w:rPr>
+        <w:t>Iterate through the table until a belief is found without overlapping evidential base.</w:t>
+      </w:r>
+    </w:p>
+    <w:p>
+      <w:pPr>
+        <w:pStyle w:val="ListParagraph"/>
+        <w:numPr>
+          <w:ilvl w:val="4"/>
+          <w:numId w:val="1"/>
+        </w:numPr>
+        <w:rPr>
+          <w:sz w:val="24"/>
+          <w:szCs w:val="24"/>
+        </w:rPr>
+      </w:pPr>
+      <w:r>
+        <w:rPr>
+          <w:sz w:val="24"/>
+          <w:szCs w:val="24"/>
+        </w:rPr>
+        <w:t>If such a belief is found:</w:t>
+      </w:r>
+    </w:p>
+    <w:p>
+      <w:pPr>
+        <w:pStyle w:val="ListParagraph"/>
+        <w:numPr>
+          <w:ilvl w:val="5"/>
+          <w:numId w:val="1"/>
+        </w:numPr>
+        <w:rPr>
+          <w:sz w:val="24"/>
+          <w:szCs w:val="24"/>
+        </w:rPr>
+      </w:pPr>
+      <w:r>
+        <w:rPr>
+          <w:sz w:val="24"/>
+          <w:szCs w:val="24"/>
+        </w:rPr>
+        <w:t>Remove it from the belief table.</w:t>
+      </w:r>
+    </w:p>
+    <w:p>
+      <w:pPr>
+        <w:pStyle w:val="ListParagraph"/>
+        <w:numPr>
+          <w:ilvl w:val="5"/>
+          <w:numId w:val="1"/>
+        </w:numPr>
+        <w:rPr>
+          <w:sz w:val="24"/>
+          <w:szCs w:val="24"/>
+        </w:rPr>
+      </w:pPr>
+      <w:r>
+        <w:rPr>
+          <w:sz w:val="24"/>
+          <w:szCs w:val="24"/>
+        </w:rPr>
+        <w:t>Merge the task’s judgment into the belief</w:t>
+      </w:r>
+    </w:p>
+    <w:p>
+      <w:pPr>
+        <w:pStyle w:val="ListParagraph"/>
+        <w:numPr>
+          <w:ilvl w:val="5"/>
+          <w:numId w:val="1"/>
+        </w:numPr>
+        <w:rPr>
+          <w:sz w:val="24"/>
+          <w:szCs w:val="24"/>
+        </w:rPr>
+      </w:pPr>
+      <w:r>
+        <w:rPr>
+          <w:sz w:val="24"/>
+          <w:szCs w:val="24"/>
+        </w:rPr>
+        <w:t>Return the belief into the belief table</w:t>
+      </w:r>
+    </w:p>
+    <w:p>
+      <w:pPr>
+        <w:pStyle w:val="ListParagraph"/>
+        <w:numPr>
+          <w:ilvl w:val="4"/>
+          <w:numId w:val="1"/>
+        </w:numPr>
+        <w:rPr>
+          <w:sz w:val="24"/>
+          <w:szCs w:val="24"/>
+        </w:rPr>
+      </w:pPr>
+      <w:r>
+        <w:rPr>
+          <w:sz w:val="24"/>
+          <w:szCs w:val="24"/>
+        </w:rPr>
+        <w:t>If no such belief is found:</w:t>
+      </w:r>
+    </w:p>
+    <w:p>
+      <w:pPr>
+        <w:pStyle w:val="ListParagraph"/>
+        <w:numPr>
+          <w:ilvl w:val="5"/>
+          <w:numId w:val="1"/>
+        </w:numPr>
+        <w:rPr>
+          <w:sz w:val="24"/>
+          <w:szCs w:val="24"/>
+        </w:rPr>
+      </w:pPr>
+      <w:r>
+        <w:rPr>
+          <w:sz w:val="24"/>
+          <w:szCs w:val="24"/>
+        </w:rPr>
+        <w:t>Insert the judgment into the table directly</w:t>
+      </w:r>
+    </w:p>
+    <w:p>
+      <w:pPr>
+        <w:pStyle w:val="ListParagraph"/>
+        <w:numPr>
+          <w:ilvl w:val="2"/>
+          <w:numId w:val="1"/>
+        </w:numPr>
+        <w:rPr>
+          <w:b/>
+          <w:bCs/>
+          <w:sz w:val="24"/>
+          <w:szCs w:val="24"/>
+          <w:highlight w:val="red"/>
+        </w:rPr>
+      </w:pPr>
+      <w:r>
+        <w:rPr>
+          <w:b/>
+          <w:bCs/>
+          <w:sz w:val="24"/>
+          <w:szCs w:val="24"/>
+          <w:highlight w:val="red"/>
+        </w:rPr>
+        <w:t>END</w:t>
+      </w:r>
+      <w:r>
+        <w:rPr>
+          <w:b/>
+          <w:bCs/>
+          <w:sz w:val="24"/>
+          <w:szCs w:val="24"/>
+          <w:highlight w:val="red"/>
+        </w:rPr>
+        <w:t xml:space="preserve"> PROCESSING</w:t>
+      </w:r>
+    </w:p>
+    <w:p>
+      <w:pPr>
+        <w:pStyle w:val="ListParagraph"/>
+        <w:numPr>
+          <w:ilvl w:val="1"/>
+          <w:numId w:val="1"/>
+        </w:numPr>
+        <w:rPr>
+          <w:i/>
+          <w:iCs/>
+          <w:sz w:val="24"/>
+          <w:szCs w:val="24"/>
+        </w:rPr>
+      </w:pPr>
+      <w:r>
+        <w:rPr>
+          <w:i/>
+          <w:iCs/>
+          <w:sz w:val="24"/>
+          <w:szCs w:val="24"/>
+        </w:rPr>
+        <w:t>Continued Processing</w:t>
       </w:r>
     </w:p>
     <w:p>
@@ -342,16 +1148,20 @@
           <w:numId w:val="1"/>
         </w:numPr>
         <w:rPr>
-          <w:sz w:val="24"/>
-          <w:szCs w:val="24"/>
-        </w:rPr>
-      </w:pPr>
-      <w:r>
-        <w:rPr>
-          <w:sz w:val="24"/>
-          <w:szCs w:val="24"/>
-        </w:rPr>
-        <w:t>Judgment:</w:t>
+          <w:b/>
+          <w:bCs/>
+          <w:sz w:val="24"/>
+          <w:szCs w:val="24"/>
+        </w:rPr>
+      </w:pPr>
+      <w:r>
+        <w:rPr>
+          <w:b/>
+          <w:bCs/>
+          <w:sz w:val="24"/>
+          <w:szCs w:val="24"/>
+        </w:rPr>
+        <w:t>Question:</w:t>
       </w:r>
     </w:p>
     <w:p>
@@ -362,12 +1172,16 @@
           <w:numId w:val="1"/>
         </w:numPr>
         <w:rPr>
-          <w:sz w:val="24"/>
-          <w:szCs w:val="24"/>
-        </w:rPr>
-      </w:pPr>
-      <w:r>
-        <w:rPr>
+          <w:i/>
+          <w:iCs/>
+          <w:sz w:val="24"/>
+          <w:szCs w:val="24"/>
+        </w:rPr>
+      </w:pPr>
+      <w:r>
+        <w:rPr>
+          <w:i/>
+          <w:iCs/>
           <w:sz w:val="24"/>
           <w:szCs w:val="24"/>
         </w:rPr>
@@ -384,14 +1198,40 @@
         <w:rPr>
           <w:sz w:val="24"/>
           <w:szCs w:val="24"/>
-        </w:rPr>
-      </w:pPr>
-      <w:r>
-        <w:rPr>
-          <w:sz w:val="24"/>
-          <w:szCs w:val="24"/>
-        </w:rPr>
-        <w:t>The judgment’s immediate subterms (subject and predicate) are conceptualized.</w:t>
+          <w:highlight w:val="yellow"/>
+        </w:rPr>
+      </w:pPr>
+      <w:r>
+        <w:rPr>
+          <w:sz w:val="24"/>
+          <w:szCs w:val="24"/>
+          <w:highlight w:val="yellow"/>
+        </w:rPr>
+        <w:t>TBD</w:t>
+      </w:r>
+    </w:p>
+    <w:p>
+      <w:pPr>
+        <w:pStyle w:val="ListParagraph"/>
+        <w:numPr>
+          <w:ilvl w:val="1"/>
+          <w:numId w:val="1"/>
+        </w:numPr>
+        <w:rPr>
+          <w:i/>
+          <w:iCs/>
+          <w:sz w:val="24"/>
+          <w:szCs w:val="24"/>
+        </w:rPr>
+      </w:pPr>
+      <w:r>
+        <w:rPr>
+          <w:i/>
+          <w:iCs/>
+          <w:sz w:val="24"/>
+          <w:szCs w:val="24"/>
+        </w:rPr>
+        <w:t>Continued Processing</w:t>
       </w:r>
     </w:p>
     <w:p>
@@ -404,21 +1244,64 @@
         <w:rPr>
           <w:sz w:val="24"/>
           <w:szCs w:val="24"/>
-        </w:rPr>
-      </w:pPr>
-      <w:r>
-        <w:rPr>
-          <w:sz w:val="24"/>
-          <w:szCs w:val="24"/>
-        </w:rPr>
-        <w:t>The judgment itself is conceptualized</w:t>
-      </w:r>
-      <w:r>
-        <w:rPr>
-          <w:sz w:val="24"/>
-          <w:szCs w:val="24"/>
-        </w:rPr>
-        <w:t>, and term-linked to its subject and predicate concepts.</w:t>
+          <w:highlight w:val="yellow"/>
+        </w:rPr>
+      </w:pPr>
+      <w:r>
+        <w:rPr>
+          <w:sz w:val="24"/>
+          <w:szCs w:val="24"/>
+          <w:highlight w:val="yellow"/>
+        </w:rPr>
+        <w:t>TBD</w:t>
+      </w:r>
+    </w:p>
+    <w:p>
+      <w:pPr>
+        <w:pStyle w:val="ListParagraph"/>
+        <w:numPr>
+          <w:ilvl w:val="0"/>
+          <w:numId w:val="1"/>
+        </w:numPr>
+        <w:rPr>
+          <w:b/>
+          <w:bCs/>
+          <w:sz w:val="24"/>
+          <w:szCs w:val="24"/>
+        </w:rPr>
+      </w:pPr>
+      <w:r>
+        <w:rPr>
+          <w:b/>
+          <w:bCs/>
+          <w:sz w:val="24"/>
+          <w:szCs w:val="24"/>
+        </w:rPr>
+        <w:t>Goal:</w:t>
+      </w:r>
+    </w:p>
+    <w:p>
+      <w:pPr>
+        <w:pStyle w:val="ListParagraph"/>
+        <w:numPr>
+          <w:ilvl w:val="1"/>
+          <w:numId w:val="1"/>
+        </w:numPr>
+        <w:rPr>
+          <w:i/>
+          <w:iCs/>
+          <w:sz w:val="24"/>
+          <w:szCs w:val="24"/>
+        </w:rPr>
+      </w:pPr>
+      <w:r>
+        <w:rPr>
+          <w:i/>
+          <w:iCs/>
+          <w:sz w:val="24"/>
+          <w:szCs w:val="24"/>
+        </w:rPr>
+        <w:t>Initial Processing</w:t>
       </w:r>
     </w:p>
     <w:p>
@@ -431,79 +1314,40 @@
         <w:rPr>
           <w:sz w:val="24"/>
           <w:szCs w:val="24"/>
-        </w:rPr>
-      </w:pPr>
-      <w:r>
-        <w:rPr>
-          <w:sz w:val="24"/>
-          <w:szCs w:val="24"/>
-        </w:rPr>
-        <w:t xml:space="preserve">If </w:t>
-      </w:r>
-      <w:r>
-        <w:rPr>
-          <w:sz w:val="24"/>
-          <w:szCs w:val="24"/>
-        </w:rPr>
-        <w:t>the belief table in the judgment’s concept is empty:</w:t>
-      </w:r>
-    </w:p>
-    <w:p>
-      <w:pPr>
-        <w:pStyle w:val="ListParagraph"/>
-        <w:numPr>
-          <w:ilvl w:val="3"/>
+          <w:highlight w:val="yellow"/>
+        </w:rPr>
+      </w:pPr>
+      <w:r>
+        <w:rPr>
+          <w:sz w:val="24"/>
+          <w:szCs w:val="24"/>
+          <w:highlight w:val="yellow"/>
+        </w:rPr>
+        <w:t>TBD</w:t>
+      </w:r>
+    </w:p>
+    <w:p>
+      <w:pPr>
+        <w:pStyle w:val="ListParagraph"/>
+        <w:numPr>
+          <w:ilvl w:val="1"/>
           <w:numId w:val="1"/>
         </w:numPr>
         <w:rPr>
-          <w:sz w:val="24"/>
-          <w:szCs w:val="24"/>
-        </w:rPr>
-      </w:pPr>
-      <w:r>
-        <w:rPr>
-          <w:sz w:val="24"/>
-          <w:szCs w:val="24"/>
-        </w:rPr>
-        <w:t>T</w:t>
-      </w:r>
-      <w:r>
-        <w:rPr>
-          <w:sz w:val="24"/>
-          <w:szCs w:val="24"/>
-        </w:rPr>
-        <w:t>he task’s judgment is added directly to the belief table</w:t>
-      </w:r>
-      <w:r>
-        <w:rPr>
-          <w:sz w:val="24"/>
-          <w:szCs w:val="24"/>
-        </w:rPr>
-        <w:t>.</w:t>
-      </w:r>
-    </w:p>
-    <w:p>
-      <w:pPr>
-        <w:pStyle w:val="ListParagraph"/>
-        <w:numPr>
-          <w:ilvl w:val="3"/>
-          <w:numId w:val="1"/>
-        </w:numPr>
-        <w:rPr>
-          <w:b/>
-          <w:bCs/>
-          <w:sz w:val="24"/>
-          <w:szCs w:val="24"/>
-        </w:rPr>
-      </w:pPr>
-      <w:r>
-        <w:rPr>
-          <w:b/>
-          <w:bCs/>
-          <w:sz w:val="24"/>
-          <w:szCs w:val="24"/>
-        </w:rPr>
-        <w:t>END</w:t>
+          <w:i/>
+          <w:iCs/>
+          <w:sz w:val="24"/>
+          <w:szCs w:val="24"/>
+        </w:rPr>
+      </w:pPr>
+      <w:r>
+        <w:rPr>
+          <w:i/>
+          <w:iCs/>
+          <w:sz w:val="24"/>
+          <w:szCs w:val="24"/>
+        </w:rPr>
+        <w:t>Continued Processing</w:t>
       </w:r>
     </w:p>
     <w:p>
@@ -516,413 +1360,17 @@
         <w:rPr>
           <w:sz w:val="24"/>
           <w:szCs w:val="24"/>
-        </w:rPr>
-      </w:pPr>
-      <w:r>
-        <w:rPr>
-          <w:sz w:val="24"/>
-          <w:szCs w:val="24"/>
-        </w:rPr>
-        <w:t>If the belief table in</w:t>
-      </w:r>
-      <w:r>
-        <w:rPr>
-          <w:sz w:val="24"/>
-          <w:szCs w:val="24"/>
-        </w:rPr>
-        <w:t xml:space="preserve"> the judgment’s concept </w:t>
-      </w:r>
-      <w:r>
-        <w:rPr>
-          <w:sz w:val="24"/>
-          <w:szCs w:val="24"/>
-        </w:rPr>
-        <w:t>is not empty:</w:t>
-      </w:r>
-    </w:p>
-    <w:p>
-      <w:pPr>
-        <w:pStyle w:val="ListParagraph"/>
-        <w:numPr>
-          <w:ilvl w:val="3"/>
-          <w:numId w:val="3"/>
-        </w:numPr>
-        <w:rPr>
-          <w:sz w:val="24"/>
-          <w:szCs w:val="24"/>
-        </w:rPr>
-      </w:pPr>
-      <w:r>
-        <w:rPr>
-          <w:sz w:val="24"/>
-          <w:szCs w:val="24"/>
-        </w:rPr>
-        <w:t>Iterate through the table until a belief is found without overlapping evidential base.</w:t>
-      </w:r>
-    </w:p>
-    <w:p>
-      <w:pPr>
-        <w:pStyle w:val="ListParagraph"/>
-        <w:numPr>
-          <w:ilvl w:val="4"/>
-          <w:numId w:val="3"/>
-        </w:numPr>
-        <w:rPr>
-          <w:sz w:val="24"/>
-          <w:szCs w:val="24"/>
-        </w:rPr>
-      </w:pPr>
-      <w:r>
-        <w:rPr>
-          <w:sz w:val="24"/>
-          <w:szCs w:val="24"/>
-        </w:rPr>
-        <w:t>If such a belief is found:</w:t>
-      </w:r>
-    </w:p>
-    <w:p>
-      <w:pPr>
-        <w:pStyle w:val="ListParagraph"/>
-        <w:numPr>
-          <w:ilvl w:val="5"/>
-          <w:numId w:val="3"/>
-        </w:numPr>
-        <w:rPr>
-          <w:sz w:val="24"/>
-          <w:szCs w:val="24"/>
-        </w:rPr>
-      </w:pPr>
-      <w:r>
-        <w:rPr>
-          <w:sz w:val="24"/>
-          <w:szCs w:val="24"/>
-        </w:rPr>
-        <w:t>Remove it</w:t>
-      </w:r>
-      <w:r>
-        <w:rPr>
-          <w:sz w:val="24"/>
-          <w:szCs w:val="24"/>
-        </w:rPr>
-        <w:t xml:space="preserve"> from the belief table.</w:t>
-      </w:r>
-    </w:p>
-    <w:p>
-      <w:pPr>
-        <w:pStyle w:val="ListParagraph"/>
-        <w:numPr>
-          <w:ilvl w:val="5"/>
-          <w:numId w:val="3"/>
-        </w:numPr>
-        <w:rPr>
-          <w:sz w:val="24"/>
-          <w:szCs w:val="24"/>
-        </w:rPr>
-      </w:pPr>
-      <w:r>
-        <w:rPr>
-          <w:sz w:val="24"/>
-          <w:szCs w:val="24"/>
-        </w:rPr>
-        <w:t>M</w:t>
-      </w:r>
-      <w:r>
-        <w:rPr>
-          <w:sz w:val="24"/>
-          <w:szCs w:val="24"/>
-        </w:rPr>
-        <w:t>erge the task’s judgment into the belief</w:t>
-      </w:r>
-    </w:p>
-    <w:p>
-      <w:pPr>
-        <w:pStyle w:val="ListParagraph"/>
-        <w:numPr>
-          <w:ilvl w:val="5"/>
-          <w:numId w:val="3"/>
-        </w:numPr>
-        <w:rPr>
-          <w:sz w:val="24"/>
-          <w:szCs w:val="24"/>
-        </w:rPr>
-      </w:pPr>
-      <w:r>
-        <w:rPr>
-          <w:sz w:val="24"/>
-          <w:szCs w:val="24"/>
-        </w:rPr>
-        <w:t>Return the belief into the belief table</w:t>
-      </w:r>
-    </w:p>
-    <w:p>
-      <w:pPr>
-        <w:pStyle w:val="ListParagraph"/>
-        <w:numPr>
-          <w:ilvl w:val="4"/>
-          <w:numId w:val="3"/>
-        </w:numPr>
-        <w:rPr>
-          <w:sz w:val="24"/>
-          <w:szCs w:val="24"/>
-        </w:rPr>
-      </w:pPr>
-      <w:r>
-        <w:rPr>
-          <w:sz w:val="24"/>
-          <w:szCs w:val="24"/>
-        </w:rPr>
-        <w:t>If no such belief is found:</w:t>
-      </w:r>
-    </w:p>
-    <w:p>
-      <w:pPr>
-        <w:pStyle w:val="ListParagraph"/>
-        <w:numPr>
-          <w:ilvl w:val="5"/>
-          <w:numId w:val="3"/>
-        </w:numPr>
-        <w:rPr>
-          <w:sz w:val="24"/>
-          <w:szCs w:val="24"/>
-        </w:rPr>
-      </w:pPr>
-      <w:r>
-        <w:rPr>
-          <w:sz w:val="24"/>
-          <w:szCs w:val="24"/>
-        </w:rPr>
-        <w:lastRenderedPageBreak/>
-        <w:t>Insert the judgment into the table directly</w:t>
-      </w:r>
-    </w:p>
-    <w:p>
-      <w:pPr>
-        <w:pStyle w:val="ListParagraph"/>
-        <w:numPr>
-          <w:ilvl w:val="1"/>
-          <w:numId w:val="1"/>
-        </w:numPr>
-        <w:rPr>
-          <w:sz w:val="24"/>
-          <w:szCs w:val="24"/>
-        </w:rPr>
-      </w:pPr>
-      <w:r>
-        <w:rPr>
-          <w:sz w:val="24"/>
-          <w:szCs w:val="24"/>
-        </w:rPr>
-        <w:t>Continued Processing</w:t>
-      </w:r>
-    </w:p>
-    <w:p>
-      <w:pPr>
-        <w:pStyle w:val="ListParagraph"/>
-        <w:numPr>
-          <w:ilvl w:val="0"/>
-          <w:numId w:val="1"/>
-        </w:numPr>
-        <w:rPr>
-          <w:sz w:val="24"/>
-          <w:szCs w:val="24"/>
-        </w:rPr>
-      </w:pPr>
-      <w:r>
-        <w:rPr>
-          <w:sz w:val="24"/>
-          <w:szCs w:val="24"/>
-        </w:rPr>
-        <w:t>Question:</w:t>
-      </w:r>
-    </w:p>
-    <w:p>
-      <w:pPr>
-        <w:pStyle w:val="ListParagraph"/>
-        <w:numPr>
-          <w:ilvl w:val="1"/>
-          <w:numId w:val="1"/>
-        </w:numPr>
-        <w:rPr>
-          <w:sz w:val="24"/>
-          <w:szCs w:val="24"/>
-        </w:rPr>
-      </w:pPr>
-      <w:r>
-        <w:rPr>
-          <w:sz w:val="24"/>
-          <w:szCs w:val="24"/>
-        </w:rPr>
-        <w:t>Initial Processing</w:t>
-      </w:r>
-    </w:p>
-    <w:p>
-      <w:pPr>
-        <w:pStyle w:val="ListParagraph"/>
-        <w:numPr>
-          <w:ilvl w:val="2"/>
-          <w:numId w:val="1"/>
-        </w:numPr>
-        <w:rPr>
-          <w:sz w:val="24"/>
-          <w:szCs w:val="24"/>
-        </w:rPr>
-      </w:pPr>
-      <w:r>
-        <w:rPr>
-          <w:sz w:val="24"/>
-          <w:szCs w:val="24"/>
+          <w:highlight w:val="yellow"/>
+        </w:rPr>
+      </w:pPr>
+      <w:r>
+        <w:rPr>
+          <w:sz w:val="24"/>
+          <w:szCs w:val="24"/>
+          <w:highlight w:val="yellow"/>
         </w:rPr>
         <w:t>TBD</w:t>
       </w:r>
-    </w:p>
-    <w:p>
-      <w:pPr>
-        <w:pStyle w:val="ListParagraph"/>
-        <w:numPr>
-          <w:ilvl w:val="1"/>
-          <w:numId w:val="1"/>
-        </w:numPr>
-        <w:rPr>
-          <w:sz w:val="24"/>
-          <w:szCs w:val="24"/>
-        </w:rPr>
-      </w:pPr>
-      <w:r>
-        <w:rPr>
-          <w:sz w:val="24"/>
-          <w:szCs w:val="24"/>
-        </w:rPr>
-        <w:t>Continued Processing</w:t>
-      </w:r>
-    </w:p>
-    <w:p>
-      <w:pPr>
-        <w:pStyle w:val="ListParagraph"/>
-        <w:numPr>
-          <w:ilvl w:val="2"/>
-          <w:numId w:val="1"/>
-        </w:numPr>
-        <w:rPr>
-          <w:sz w:val="24"/>
-          <w:szCs w:val="24"/>
-        </w:rPr>
-      </w:pPr>
-      <w:r>
-        <w:rPr>
-          <w:sz w:val="24"/>
-          <w:szCs w:val="24"/>
-        </w:rPr>
-        <w:t>TBD</w:t>
-      </w:r>
-    </w:p>
-    <w:p>
-      <w:pPr>
-        <w:pStyle w:val="ListParagraph"/>
-        <w:numPr>
-          <w:ilvl w:val="0"/>
-          <w:numId w:val="1"/>
-        </w:numPr>
-        <w:rPr>
-          <w:sz w:val="24"/>
-          <w:szCs w:val="24"/>
-        </w:rPr>
-      </w:pPr>
-      <w:r>
-        <w:rPr>
-          <w:sz w:val="24"/>
-          <w:szCs w:val="24"/>
-        </w:rPr>
-        <w:t>Goal:</w:t>
-      </w:r>
-    </w:p>
-    <w:p>
-      <w:pPr>
-        <w:pStyle w:val="ListParagraph"/>
-        <w:numPr>
-          <w:ilvl w:val="1"/>
-          <w:numId w:val="1"/>
-        </w:numPr>
-        <w:rPr>
-          <w:sz w:val="24"/>
-          <w:szCs w:val="24"/>
-        </w:rPr>
-      </w:pPr>
-      <w:r>
-        <w:rPr>
-          <w:sz w:val="24"/>
-          <w:szCs w:val="24"/>
-        </w:rPr>
-        <w:t>Initial Processing</w:t>
-      </w:r>
-    </w:p>
-    <w:p>
-      <w:pPr>
-        <w:pStyle w:val="ListParagraph"/>
-        <w:numPr>
-          <w:ilvl w:val="2"/>
-          <w:numId w:val="1"/>
-        </w:numPr>
-        <w:rPr>
-          <w:sz w:val="24"/>
-          <w:szCs w:val="24"/>
-        </w:rPr>
-      </w:pPr>
-      <w:r>
-        <w:rPr>
-          <w:sz w:val="24"/>
-          <w:szCs w:val="24"/>
-        </w:rPr>
-        <w:t>TBD</w:t>
-      </w:r>
-    </w:p>
-    <w:p>
-      <w:pPr>
-        <w:pStyle w:val="ListParagraph"/>
-        <w:numPr>
-          <w:ilvl w:val="1"/>
-          <w:numId w:val="1"/>
-        </w:numPr>
-        <w:rPr>
-          <w:sz w:val="24"/>
-          <w:szCs w:val="24"/>
-        </w:rPr>
-      </w:pPr>
-      <w:r>
-        <w:rPr>
-          <w:sz w:val="24"/>
-          <w:szCs w:val="24"/>
-        </w:rPr>
-        <w:t>Continued Processing</w:t>
-      </w:r>
-    </w:p>
-    <w:p>
-      <w:pPr>
-        <w:pStyle w:val="ListParagraph"/>
-        <w:numPr>
-          <w:ilvl w:val="2"/>
-          <w:numId w:val="1"/>
-        </w:numPr>
-        <w:rPr>
-          <w:sz w:val="24"/>
-          <w:szCs w:val="24"/>
-        </w:rPr>
-      </w:pPr>
-      <w:r>
-        <w:rPr>
-          <w:sz w:val="24"/>
-          <w:szCs w:val="24"/>
-        </w:rPr>
-        <w:t>TBD</w:t>
-      </w:r>
-    </w:p>
-    <w:p>
-      <w:pPr>
-        <w:pStyle w:val="ListParagraph"/>
-        <w:rPr>
-          <w:sz w:val="24"/>
-          <w:szCs w:val="24"/>
-        </w:rPr>
-      </w:pPr>
     </w:p>
     <w:sectPr>
       <w:headerReference w:type="even" r:id="rId7"/>
@@ -1385,7 +1833,7 @@
         <w:rFonts w:ascii="Courier New" w:hAnsi="Courier New" w:cs="Courier New" w:hint="default"/>
       </w:rPr>
     </w:lvl>
-    <w:lvl w:ilvl="5" w:tplc="04090005" w:tentative="1">
+    <w:lvl w:ilvl="5" w:tplc="04090005">
       <w:start w:val="1"/>
       <w:numFmt w:val="bullet"/>
       <w:lvlText w:val=""/>
@@ -1927,6 +2375,54 @@
     <w:uiPriority w:val="99"/>
     <w:rsid w:val="00B944C3"/>
   </w:style>
+  <w:style w:type="paragraph" w:styleId="HTMLPreformatted">
+    <w:name w:val="HTML Preformatted"/>
+    <w:basedOn w:val="Normal"/>
+    <w:link w:val="HTMLPreformattedChar"/>
+    <w:uiPriority w:val="99"/>
+    <w:semiHidden/>
+    <w:unhideWhenUsed/>
+    <w:rsid w:val="00357C61"/>
+    <w:pPr>
+      <w:tabs>
+        <w:tab w:val="left" w:pos="916"/>
+        <w:tab w:val="left" w:pos="1832"/>
+        <w:tab w:val="left" w:pos="2748"/>
+        <w:tab w:val="left" w:pos="3664"/>
+        <w:tab w:val="left" w:pos="4580"/>
+        <w:tab w:val="left" w:pos="5496"/>
+        <w:tab w:val="left" w:pos="6412"/>
+        <w:tab w:val="left" w:pos="7328"/>
+        <w:tab w:val="left" w:pos="8244"/>
+        <w:tab w:val="left" w:pos="9160"/>
+        <w:tab w:val="left" w:pos="10076"/>
+        <w:tab w:val="left" w:pos="10992"/>
+        <w:tab w:val="left" w:pos="11908"/>
+        <w:tab w:val="left" w:pos="12824"/>
+        <w:tab w:val="left" w:pos="13740"/>
+        <w:tab w:val="left" w:pos="14656"/>
+      </w:tabs>
+      <w:spacing w:after="0" w:line="240" w:lineRule="auto"/>
+    </w:pPr>
+    <w:rPr>
+      <w:rFonts w:ascii="Courier New" w:eastAsia="Times New Roman" w:hAnsi="Courier New" w:cs="Courier New"/>
+      <w:sz w:val="20"/>
+      <w:szCs w:val="20"/>
+    </w:rPr>
+  </w:style>
+  <w:style w:type="character" w:customStyle="1" w:styleId="HTMLPreformattedChar">
+    <w:name w:val="HTML Preformatted Char"/>
+    <w:basedOn w:val="DefaultParagraphFont"/>
+    <w:link w:val="HTMLPreformatted"/>
+    <w:uiPriority w:val="99"/>
+    <w:semiHidden/>
+    <w:rsid w:val="00357C61"/>
+    <w:rPr>
+      <w:rFonts w:ascii="Courier New" w:eastAsia="Times New Roman" w:hAnsi="Courier New" w:cs="Courier New"/>
+      <w:sz w:val="20"/>
+      <w:szCs w:val="20"/>
+    </w:rPr>
+  </w:style>
 </w:styles>
 </file>
 

</xml_diff>

<commit_message>
Add support for questions; implement Table
</commit_message>
<xml_diff>
--- a/NARS in Python - Technical Documentation.docx
+++ b/NARS in Python - Technical Documentation.docx
@@ -35,8 +35,8 @@
         <w:rPr>
           <w:b/>
           <w:bCs/>
-          <w:sz w:val="28"/>
-          <w:szCs w:val="28"/>
+          <w:sz w:val="24"/>
+          <w:szCs w:val="24"/>
           <w:u w:val="single"/>
         </w:rPr>
       </w:pPr>
@@ -44,8 +44,8 @@
         <w:rPr>
           <w:b/>
           <w:bCs/>
-          <w:sz w:val="40"/>
-          <w:szCs w:val="40"/>
+          <w:sz w:val="36"/>
+          <w:szCs w:val="36"/>
           <w:u w:val="single"/>
         </w:rPr>
         <w:t xml:space="preserve">Object </w:t>
@@ -54,8 +54,8 @@
         <w:rPr>
           <w:b/>
           <w:bCs/>
-          <w:sz w:val="40"/>
-          <w:szCs w:val="40"/>
+          <w:sz w:val="36"/>
+          <w:szCs w:val="36"/>
           <w:u w:val="single"/>
         </w:rPr>
         <w:t>Classes</w:t>
@@ -64,8 +64,8 @@
         <w:rPr>
           <w:b/>
           <w:bCs/>
-          <w:sz w:val="40"/>
-          <w:szCs w:val="40"/>
+          <w:sz w:val="36"/>
+          <w:szCs w:val="36"/>
           <w:u w:val="single"/>
         </w:rPr>
         <w:t xml:space="preserve"> and Data Structures</w:t>
@@ -418,7 +418,6 @@
         </w:rPr>
         <w:br/>
       </w:r>
-      <w:proofErr w:type="spellStart"/>
       <w:r>
         <w:rPr>
           <w:sz w:val="24"/>
@@ -431,15 +430,7 @@
           <w:sz w:val="24"/>
           <w:szCs w:val="24"/>
         </w:rPr>
-        <w:t>ables</w:t>
-      </w:r>
-      <w:proofErr w:type="spellEnd"/>
-      <w:r>
-        <w:rPr>
-          <w:sz w:val="24"/>
-          <w:szCs w:val="24"/>
-        </w:rPr>
-        <w:t xml:space="preserve"> (belief table and desire table)</w:t>
+        <w:t>ables (belief table and desire table)</w:t>
       </w:r>
       <w:r>
         <w:rPr>
@@ -467,23 +458,7 @@
           <w:sz w:val="24"/>
           <w:szCs w:val="24"/>
         </w:rPr>
-        <w:t xml:space="preserve"> Max Heaps that store </w:t>
-      </w:r>
-      <w:proofErr w:type="spellStart"/>
-      <w:r>
-        <w:rPr>
-          <w:sz w:val="24"/>
-          <w:szCs w:val="24"/>
-        </w:rPr>
-        <w:t>Narsese</w:t>
-      </w:r>
-      <w:proofErr w:type="spellEnd"/>
-      <w:r>
-        <w:rPr>
-          <w:sz w:val="24"/>
-          <w:szCs w:val="24"/>
-        </w:rPr>
-        <w:t xml:space="preserve"> Sentences sorted by Confidence. When the </w:t>
+        <w:t xml:space="preserve"> Max Heaps that store Narsese Sentences sorted by Confidence. When the </w:t>
       </w:r>
       <w:r>
         <w:rPr>
@@ -593,8 +568,8 @@
         <w:rPr>
           <w:b/>
           <w:bCs/>
-          <w:sz w:val="28"/>
-          <w:szCs w:val="28"/>
+          <w:sz w:val="24"/>
+          <w:szCs w:val="24"/>
           <w:u w:val="single"/>
         </w:rPr>
       </w:pPr>
@@ -602,8 +577,8 @@
         <w:rPr>
           <w:b/>
           <w:bCs/>
-          <w:sz w:val="40"/>
-          <w:szCs w:val="40"/>
+          <w:sz w:val="36"/>
+          <w:szCs w:val="36"/>
           <w:u w:val="single"/>
         </w:rPr>
         <w:t>Algorithms</w:t>
@@ -701,7 +676,6 @@
           <w:sz w:val="24"/>
           <w:szCs w:val="24"/>
         </w:rPr>
-        <w:lastRenderedPageBreak/>
         <w:t xml:space="preserve">Continued processing </w:t>
       </w:r>
       <w:r>
@@ -733,6 +707,7 @@
           <w:sz w:val="24"/>
           <w:szCs w:val="24"/>
         </w:rPr>
+        <w:lastRenderedPageBreak/>
         <w:t>Judgment:</w:t>
       </w:r>
     </w:p>
@@ -777,23 +752,21 @@
           <w:sz w:val="24"/>
           <w:szCs w:val="24"/>
         </w:rPr>
-        <w:t xml:space="preserve">The judgment’s immediate </w:t>
-      </w:r>
-      <w:proofErr w:type="spellStart"/>
-      <w:r>
-        <w:rPr>
-          <w:sz w:val="24"/>
-          <w:szCs w:val="24"/>
-        </w:rPr>
-        <w:t>subterms</w:t>
-      </w:r>
-      <w:proofErr w:type="spellEnd"/>
-      <w:r>
-        <w:rPr>
-          <w:sz w:val="24"/>
-          <w:szCs w:val="24"/>
-        </w:rPr>
-        <w:t xml:space="preserve"> (subject and predicate) are conceptualized.</w:t>
+        <w:t xml:space="preserve">The </w:t>
+      </w:r>
+      <w:r>
+        <w:rPr>
+          <w:sz w:val="24"/>
+          <w:szCs w:val="24"/>
+        </w:rPr>
+        <w:t>J</w:t>
+      </w:r>
+      <w:r>
+        <w:rPr>
+          <w:sz w:val="24"/>
+          <w:szCs w:val="24"/>
+        </w:rPr>
+        <w:t>udgment’s immediate subterms (subject and predicate) are conceptualized.</w:t>
       </w:r>
     </w:p>
     <w:p>
@@ -813,14 +786,42 @@
           <w:sz w:val="24"/>
           <w:szCs w:val="24"/>
         </w:rPr>
-        <w:t>The judgment itself is conceptualized</w:t>
-      </w:r>
-      <w:r>
-        <w:rPr>
-          <w:sz w:val="24"/>
-          <w:szCs w:val="24"/>
-        </w:rPr>
-        <w:t>, and term-linked to its subject and predicate concepts.</w:t>
+        <w:t xml:space="preserve">The </w:t>
+      </w:r>
+      <w:r>
+        <w:rPr>
+          <w:sz w:val="24"/>
+          <w:szCs w:val="24"/>
+        </w:rPr>
+        <w:t>J</w:t>
+      </w:r>
+      <w:r>
+        <w:rPr>
+          <w:sz w:val="24"/>
+          <w:szCs w:val="24"/>
+        </w:rPr>
+        <w:t>udgment itself is conceptualized</w:t>
+      </w:r>
+      <w:r>
+        <w:rPr>
+          <w:sz w:val="24"/>
+          <w:szCs w:val="24"/>
+        </w:rPr>
+        <w:t xml:space="preserve">, and </w:t>
+      </w:r>
+      <w:r>
+        <w:rPr>
+          <w:sz w:val="24"/>
+          <w:szCs w:val="24"/>
+        </w:rPr>
+        <w:t xml:space="preserve">bidirectionally </w:t>
+      </w:r>
+      <w:r>
+        <w:rPr>
+          <w:sz w:val="24"/>
+          <w:szCs w:val="24"/>
+        </w:rPr>
+        <w:t>term-linked to its subject and predicate concepts.</w:t>
       </w:r>
     </w:p>
     <w:p>
@@ -840,84 +841,21 @@
           <w:sz w:val="24"/>
           <w:szCs w:val="24"/>
         </w:rPr>
-        <w:t xml:space="preserve">If </w:t>
-      </w:r>
-      <w:r>
-        <w:rPr>
-          <w:sz w:val="24"/>
-          <w:szCs w:val="24"/>
-        </w:rPr>
-        <w:t>the belief table in the judgment’s concept is empty:</w:t>
-      </w:r>
-    </w:p>
-    <w:p>
-      <w:pPr>
-        <w:pStyle w:val="ListParagraph"/>
-        <w:numPr>
-          <w:ilvl w:val="3"/>
-          <w:numId w:val="1"/>
-        </w:numPr>
-        <w:rPr>
-          <w:sz w:val="24"/>
-          <w:szCs w:val="24"/>
-        </w:rPr>
-      </w:pPr>
-      <w:r>
-        <w:rPr>
-          <w:sz w:val="24"/>
-          <w:szCs w:val="24"/>
-        </w:rPr>
-        <w:t>T</w:t>
-      </w:r>
-      <w:r>
-        <w:rPr>
-          <w:sz w:val="24"/>
-          <w:szCs w:val="24"/>
-        </w:rPr>
-        <w:t>he task’s judgment is added directly to the belief table</w:t>
-      </w:r>
-      <w:r>
-        <w:rPr>
-          <w:sz w:val="24"/>
-          <w:szCs w:val="24"/>
-        </w:rPr>
-        <w:t>.</w:t>
-      </w:r>
-    </w:p>
-    <w:p>
-      <w:pPr>
-        <w:pStyle w:val="ListParagraph"/>
-        <w:numPr>
-          <w:ilvl w:val="3"/>
-          <w:numId w:val="1"/>
-        </w:numPr>
-        <w:rPr>
-          <w:b/>
-          <w:bCs/>
-          <w:sz w:val="24"/>
-          <w:szCs w:val="24"/>
-          <w:highlight w:val="red"/>
-        </w:rPr>
-      </w:pPr>
-      <w:r>
-        <w:rPr>
-          <w:b/>
-          <w:bCs/>
-          <w:sz w:val="24"/>
-          <w:szCs w:val="24"/>
-          <w:highlight w:val="red"/>
-        </w:rPr>
-        <w:t>END</w:t>
-      </w:r>
-      <w:r>
-        <w:rPr>
-          <w:b/>
-          <w:bCs/>
-          <w:sz w:val="24"/>
-          <w:szCs w:val="24"/>
-          <w:highlight w:val="red"/>
-        </w:rPr>
-        <w:t xml:space="preserve"> PROCESSING</w:t>
+        <w:t xml:space="preserve">The task’s </w:t>
+      </w:r>
+      <w:r>
+        <w:rPr>
+          <w:sz w:val="24"/>
+          <w:szCs w:val="24"/>
+        </w:rPr>
+        <w:t>J</w:t>
+      </w:r>
+      <w:r>
+        <w:rPr>
+          <w:sz w:val="24"/>
+          <w:szCs w:val="24"/>
+        </w:rPr>
+        <w:t>udgment is added directly to the belief table.</w:t>
       </w:r>
     </w:p>
     <w:p>
@@ -928,156 +866,56 @@
           <w:numId w:val="1"/>
         </w:numPr>
         <w:rPr>
-          <w:sz w:val="24"/>
-          <w:szCs w:val="24"/>
-        </w:rPr>
-      </w:pPr>
-      <w:r>
-        <w:rPr>
-          <w:sz w:val="24"/>
-          <w:szCs w:val="24"/>
-        </w:rPr>
-        <w:t>If the belief table in the judgment’s concept is not empty:</w:t>
+          <w:b/>
+          <w:bCs/>
+          <w:sz w:val="24"/>
+          <w:szCs w:val="24"/>
+          <w:highlight w:val="red"/>
+        </w:rPr>
+      </w:pPr>
+      <w:r>
+        <w:rPr>
+          <w:b/>
+          <w:bCs/>
+          <w:sz w:val="24"/>
+          <w:szCs w:val="24"/>
+          <w:highlight w:val="red"/>
+        </w:rPr>
+        <w:t>END</w:t>
+      </w:r>
+      <w:r>
+        <w:rPr>
+          <w:b/>
+          <w:bCs/>
+          <w:sz w:val="24"/>
+          <w:szCs w:val="24"/>
+          <w:highlight w:val="red"/>
+        </w:rPr>
+        <w:t xml:space="preserve"> PROCESSING</w:t>
       </w:r>
     </w:p>
     <w:p>
       <w:pPr>
         <w:pStyle w:val="ListParagraph"/>
         <w:numPr>
-          <w:ilvl w:val="3"/>
+          <w:ilvl w:val="1"/>
           <w:numId w:val="1"/>
         </w:numPr>
         <w:rPr>
-          <w:sz w:val="24"/>
-          <w:szCs w:val="24"/>
-        </w:rPr>
-      </w:pPr>
-      <w:r>
-        <w:rPr>
-          <w:sz w:val="24"/>
-          <w:szCs w:val="24"/>
-        </w:rPr>
-        <w:t>Iterate through the table until a belief is found without overlapping evidential base.</w:t>
-      </w:r>
-    </w:p>
-    <w:p>
-      <w:pPr>
-        <w:pStyle w:val="ListParagraph"/>
-        <w:numPr>
-          <w:ilvl w:val="4"/>
-          <w:numId w:val="1"/>
-        </w:numPr>
-        <w:rPr>
-          <w:sz w:val="24"/>
-          <w:szCs w:val="24"/>
-        </w:rPr>
-      </w:pPr>
-      <w:r>
-        <w:rPr>
-          <w:sz w:val="24"/>
-          <w:szCs w:val="24"/>
-        </w:rPr>
-        <w:t>If such a belief is found:</w:t>
-      </w:r>
-    </w:p>
-    <w:p>
-      <w:pPr>
-        <w:pStyle w:val="ListParagraph"/>
-        <w:numPr>
-          <w:ilvl w:val="5"/>
-          <w:numId w:val="1"/>
-        </w:numPr>
-        <w:rPr>
-          <w:sz w:val="24"/>
-          <w:szCs w:val="24"/>
-        </w:rPr>
-      </w:pPr>
-      <w:r>
-        <w:rPr>
-          <w:sz w:val="24"/>
-          <w:szCs w:val="24"/>
-        </w:rPr>
-        <w:t>Remove it from the belief table.</w:t>
-      </w:r>
-    </w:p>
-    <w:p>
-      <w:pPr>
-        <w:pStyle w:val="ListParagraph"/>
-        <w:numPr>
-          <w:ilvl w:val="5"/>
-          <w:numId w:val="1"/>
-        </w:numPr>
-        <w:rPr>
-          <w:sz w:val="24"/>
-          <w:szCs w:val="24"/>
-        </w:rPr>
-      </w:pPr>
-      <w:r>
-        <w:rPr>
-          <w:sz w:val="24"/>
-          <w:szCs w:val="24"/>
-        </w:rPr>
-        <w:t>Merge the task’s judgment into the belief</w:t>
-      </w:r>
-    </w:p>
-    <w:p>
-      <w:pPr>
-        <w:pStyle w:val="ListParagraph"/>
-        <w:numPr>
-          <w:ilvl w:val="5"/>
-          <w:numId w:val="1"/>
-        </w:numPr>
-        <w:rPr>
-          <w:sz w:val="24"/>
-          <w:szCs w:val="24"/>
-        </w:rPr>
-      </w:pPr>
-      <w:r>
-        <w:rPr>
-          <w:sz w:val="24"/>
-          <w:szCs w:val="24"/>
-        </w:rPr>
-        <w:t>Return the belief into the belief table</w:t>
-      </w:r>
-    </w:p>
-    <w:p>
-      <w:pPr>
-        <w:pStyle w:val="ListParagraph"/>
-        <w:numPr>
-          <w:ilvl w:val="4"/>
-          <w:numId w:val="1"/>
-        </w:numPr>
-        <w:rPr>
-          <w:sz w:val="24"/>
-          <w:szCs w:val="24"/>
-        </w:rPr>
-      </w:pPr>
-      <w:r>
-        <w:rPr>
-          <w:sz w:val="24"/>
-          <w:szCs w:val="24"/>
-        </w:rPr>
-        <w:t>If no such belief is found:</w:t>
-      </w:r>
-    </w:p>
-    <w:p>
-      <w:pPr>
-        <w:pStyle w:val="ListParagraph"/>
-        <w:numPr>
-          <w:ilvl w:val="5"/>
-          <w:numId w:val="1"/>
-        </w:numPr>
-        <w:rPr>
-          <w:sz w:val="24"/>
-          <w:szCs w:val="24"/>
-        </w:rPr>
-      </w:pPr>
-      <w:r>
-        <w:rPr>
-          <w:sz w:val="24"/>
-          <w:szCs w:val="24"/>
-        </w:rPr>
-        <w:t>Insert the judgment into the table directly</w:t>
+          <w:i/>
+          <w:iCs/>
+          <w:sz w:val="24"/>
+          <w:szCs w:val="24"/>
+        </w:rPr>
+      </w:pPr>
+      <w:r>
+        <w:rPr>
+          <w:i/>
+          <w:iCs/>
+          <w:sz w:val="24"/>
+          <w:szCs w:val="24"/>
+        </w:rPr>
+        <w:t>Continued Processing</w:t>
       </w:r>
     </w:p>
     <w:p>
@@ -1088,32 +926,42 @@
           <w:numId w:val="1"/>
         </w:numPr>
         <w:rPr>
-          <w:b/>
-          <w:bCs/>
-          <w:sz w:val="24"/>
-          <w:szCs w:val="24"/>
-          <w:highlight w:val="red"/>
-        </w:rPr>
-      </w:pPr>
-      <w:r>
-        <w:rPr>
-          <w:b/>
-          <w:bCs/>
-          <w:sz w:val="24"/>
-          <w:szCs w:val="24"/>
-          <w:highlight w:val="red"/>
-        </w:rPr>
-        <w:t>END</w:t>
-      </w:r>
-      <w:r>
-        <w:rPr>
-          <w:b/>
-          <w:bCs/>
-          <w:sz w:val="24"/>
-          <w:szCs w:val="24"/>
-          <w:highlight w:val="red"/>
-        </w:rPr>
-        <w:t xml:space="preserve"> PROCESSING</w:t>
+          <w:sz w:val="24"/>
+          <w:szCs w:val="24"/>
+          <w:highlight w:val="yellow"/>
+        </w:rPr>
+      </w:pPr>
+      <w:r>
+        <w:rPr>
+          <w:sz w:val="24"/>
+          <w:szCs w:val="24"/>
+          <w:highlight w:val="yellow"/>
+        </w:rPr>
+        <w:t>TBD</w:t>
+      </w:r>
+    </w:p>
+    <w:p>
+      <w:pPr>
+        <w:pStyle w:val="ListParagraph"/>
+        <w:numPr>
+          <w:ilvl w:val="0"/>
+          <w:numId w:val="1"/>
+        </w:numPr>
+        <w:rPr>
+          <w:b/>
+          <w:bCs/>
+          <w:sz w:val="24"/>
+          <w:szCs w:val="24"/>
+        </w:rPr>
+      </w:pPr>
+      <w:r>
+        <w:rPr>
+          <w:b/>
+          <w:bCs/>
+          <w:sz w:val="24"/>
+          <w:szCs w:val="24"/>
+        </w:rPr>
+        <w:t>Question:</w:t>
       </w:r>
     </w:p>
     <w:p>
@@ -1137,54 +985,6 @@
           <w:sz w:val="24"/>
           <w:szCs w:val="24"/>
         </w:rPr>
-        <w:t>Continued Processing</w:t>
-      </w:r>
-    </w:p>
-    <w:p>
-      <w:pPr>
-        <w:pStyle w:val="ListParagraph"/>
-        <w:numPr>
-          <w:ilvl w:val="0"/>
-          <w:numId w:val="1"/>
-        </w:numPr>
-        <w:rPr>
-          <w:b/>
-          <w:bCs/>
-          <w:sz w:val="24"/>
-          <w:szCs w:val="24"/>
-        </w:rPr>
-      </w:pPr>
-      <w:r>
-        <w:rPr>
-          <w:b/>
-          <w:bCs/>
-          <w:sz w:val="24"/>
-          <w:szCs w:val="24"/>
-        </w:rPr>
-        <w:t>Question:</w:t>
-      </w:r>
-    </w:p>
-    <w:p>
-      <w:pPr>
-        <w:pStyle w:val="ListParagraph"/>
-        <w:numPr>
-          <w:ilvl w:val="1"/>
-          <w:numId w:val="1"/>
-        </w:numPr>
-        <w:rPr>
-          <w:i/>
-          <w:iCs/>
-          <w:sz w:val="24"/>
-          <w:szCs w:val="24"/>
-        </w:rPr>
-      </w:pPr>
-      <w:r>
-        <w:rPr>
-          <w:i/>
-          <w:iCs/>
-          <w:sz w:val="24"/>
-          <w:szCs w:val="24"/>
-        </w:rPr>
         <w:t>Initial Processing</w:t>
       </w:r>
     </w:p>
@@ -1198,16 +998,142 @@
         <w:rPr>
           <w:sz w:val="24"/>
           <w:szCs w:val="24"/>
-          <w:highlight w:val="yellow"/>
-        </w:rPr>
-      </w:pPr>
-      <w:r>
-        <w:rPr>
-          <w:sz w:val="24"/>
-          <w:szCs w:val="24"/>
-          <w:highlight w:val="yellow"/>
-        </w:rPr>
-        <w:t>TBD</w:t>
+        </w:rPr>
+      </w:pPr>
+      <w:r>
+        <w:rPr>
+          <w:sz w:val="24"/>
+          <w:szCs w:val="24"/>
+        </w:rPr>
+        <w:t>The Concept is grabbed, using the statement from the task’s Question</w:t>
+      </w:r>
+      <w:r>
+        <w:rPr>
+          <w:sz w:val="24"/>
+          <w:szCs w:val="24"/>
+        </w:rPr>
+        <w:t>.</w:t>
+      </w:r>
+    </w:p>
+    <w:p>
+      <w:pPr>
+        <w:pStyle w:val="ListParagraph"/>
+        <w:numPr>
+          <w:ilvl w:val="2"/>
+          <w:numId w:val="1"/>
+        </w:numPr>
+        <w:rPr>
+          <w:sz w:val="24"/>
+          <w:szCs w:val="24"/>
+        </w:rPr>
+      </w:pPr>
+      <w:r>
+        <w:rPr>
+          <w:sz w:val="24"/>
+          <w:szCs w:val="24"/>
+        </w:rPr>
+        <w:t>Get an answer to the question, by p</w:t>
+      </w:r>
+      <w:r>
+        <w:rPr>
+          <w:sz w:val="24"/>
+          <w:szCs w:val="24"/>
+        </w:rPr>
+        <w:t>eek</w:t>
+      </w:r>
+      <w:r>
+        <w:rPr>
+          <w:sz w:val="24"/>
+          <w:szCs w:val="24"/>
+        </w:rPr>
+        <w:t>ing</w:t>
+      </w:r>
+      <w:r>
+        <w:rPr>
+          <w:sz w:val="24"/>
+          <w:szCs w:val="24"/>
+        </w:rPr>
+        <w:t xml:space="preserve"> at the</w:t>
+      </w:r>
+      <w:r>
+        <w:rPr>
+          <w:sz w:val="24"/>
+          <w:szCs w:val="24"/>
+        </w:rPr>
+        <w:t xml:space="preserve"> highest-confidence </w:t>
+      </w:r>
+      <w:r>
+        <w:rPr>
+          <w:sz w:val="24"/>
+          <w:szCs w:val="24"/>
+        </w:rPr>
+        <w:t xml:space="preserve">belief </w:t>
+      </w:r>
+      <w:r>
+        <w:rPr>
+          <w:sz w:val="24"/>
+          <w:szCs w:val="24"/>
+        </w:rPr>
+        <w:t>in</w:t>
+      </w:r>
+      <w:r>
+        <w:rPr>
+          <w:sz w:val="24"/>
+          <w:szCs w:val="24"/>
+        </w:rPr>
+        <w:t xml:space="preserve"> the Concept’s belief table</w:t>
+      </w:r>
+      <w:r>
+        <w:rPr>
+          <w:sz w:val="24"/>
+          <w:szCs w:val="24"/>
+        </w:rPr>
+        <w:t>.</w:t>
+      </w:r>
+    </w:p>
+    <w:p>
+      <w:pPr>
+        <w:pStyle w:val="ListParagraph"/>
+        <w:numPr>
+          <w:ilvl w:val="2"/>
+          <w:numId w:val="1"/>
+        </w:numPr>
+        <w:rPr>
+          <w:sz w:val="24"/>
+          <w:szCs w:val="24"/>
+        </w:rPr>
+      </w:pPr>
+      <w:r>
+        <w:rPr>
+          <w:sz w:val="24"/>
+          <w:szCs w:val="24"/>
+        </w:rPr>
+        <w:t xml:space="preserve">If the task is an </w:t>
+      </w:r>
+      <w:r>
+        <w:rPr>
+          <w:i/>
+          <w:iCs/>
+          <w:sz w:val="24"/>
+          <w:szCs w:val="24"/>
+        </w:rPr>
+        <w:t>inp</w:t>
+      </w:r>
+      <w:r>
+        <w:rPr>
+          <w:i/>
+          <w:iCs/>
+          <w:sz w:val="24"/>
+          <w:szCs w:val="24"/>
+        </w:rPr>
+        <w:t xml:space="preserve">ut </w:t>
+      </w:r>
+      <w:r>
+        <w:rPr>
+          <w:sz w:val="24"/>
+          <w:szCs w:val="24"/>
+        </w:rPr>
+        <w:t>task, the answer is printed as OUTPUT from NARS.</w:t>
       </w:r>
     </w:p>
     <w:p>

</xml_diff>